<commit_message>
Modern style and update
</commit_message>
<xml_diff>
--- a/Основные задания.docx
+++ b/Основные задания.docx
@@ -1124,7 +1124,6 @@
         <w:spacing w:before="240" w:lineRule="auto"/>
         <w:rPr>
           <w:rFonts w:ascii="Times New Roman" w:cs="Times New Roman" w:eastAsia="Times New Roman" w:hAnsi="Times New Roman"/>
-          <w:b w:val="1"/>
           <w:sz w:val="21"/>
           <w:szCs w:val="21"/>
         </w:rPr>
@@ -1148,6 +1147,431 @@
         </w:rPr>
         <w:t xml:space="preserve"> Программа должна обладать интуитивно понятным для пользователя "интерфейсом". Чтоб при запуске было понятно, что вводить, а при получении ответа, было написано, что получено.</w:t>
       </w:r>
+    </w:p>
+    <w:p>
+      <w:pPr>
+        <w:spacing w:before="240" w:lineRule="auto"/>
+        <w:rPr>
+          <w:rFonts w:ascii="Times New Roman" w:cs="Times New Roman" w:eastAsia="Times New Roman" w:hAnsi="Times New Roman"/>
+          <w:sz w:val="21"/>
+          <w:szCs w:val="21"/>
+        </w:rPr>
+      </w:pPr>
+      <w:r>
+        <w:rPr>
+          <w:rtl w:val="0"/>
+        </w:rPr>
+      </w:r>
+    </w:p>
+    <w:p>
+      <w:pPr>
+        <w:spacing w:before="240" w:lineRule="auto"/>
+        <w:rPr>
+          <w:rFonts w:ascii="Times New Roman" w:cs="Times New Roman" w:eastAsia="Times New Roman" w:hAnsi="Times New Roman"/>
+          <w:b w:val="1"/>
+          <w:sz w:val="25"/>
+          <w:szCs w:val="25"/>
+          <w:shd w:fill="d5a6bd" w:val="clear"/>
+        </w:rPr>
+      </w:pPr>
+      <w:r>
+        <w:rPr>
+          <w:rFonts w:ascii="Times New Roman" w:cs="Times New Roman" w:eastAsia="Times New Roman" w:hAnsi="Times New Roman"/>
+          <w:b w:val="1"/>
+          <w:sz w:val="25"/>
+          <w:szCs w:val="25"/>
+          <w:shd w:fill="d5a6bd" w:val="clear"/>
+          <w:rtl w:val="0"/>
+        </w:rPr>
+        <w:t xml:space="preserve">4 задание</w:t>
+      </w:r>
+    </w:p>
+    <w:p>
+      <w:pPr>
+        <w:spacing w:before="240" w:lineRule="auto"/>
+        <w:rPr>
+          <w:rFonts w:ascii="Times New Roman" w:cs="Times New Roman" w:eastAsia="Times New Roman" w:hAnsi="Times New Roman"/>
+          <w:b w:val="1"/>
+          <w:sz w:val="25"/>
+          <w:szCs w:val="25"/>
+          <w:highlight w:val="yellow"/>
+        </w:rPr>
+      </w:pPr>
+      <w:r>
+        <w:rPr>
+          <w:rFonts w:ascii="Times New Roman" w:cs="Times New Roman" w:eastAsia="Times New Roman" w:hAnsi="Times New Roman"/>
+          <w:b w:val="1"/>
+          <w:sz w:val="25"/>
+          <w:szCs w:val="25"/>
+          <w:rtl w:val="0"/>
+        </w:rPr>
+        <w:t xml:space="preserve">Срок сдачи </w:t>
+      </w:r>
+      <w:r>
+        <w:rPr>
+          <w:rFonts w:ascii="Times New Roman" w:cs="Times New Roman" w:eastAsia="Times New Roman" w:hAnsi="Times New Roman"/>
+          <w:b w:val="1"/>
+          <w:sz w:val="25"/>
+          <w:szCs w:val="25"/>
+          <w:highlight w:val="yellow"/>
+          <w:rtl w:val="0"/>
+        </w:rPr>
+        <w:t xml:space="preserve">22.10</w:t>
+      </w:r>
+      <w:r>
+        <w:rPr>
+          <w:rFonts w:ascii="Times New Roman" w:cs="Times New Roman" w:eastAsia="Times New Roman" w:hAnsi="Times New Roman"/>
+          <w:b w:val="1"/>
+          <w:sz w:val="25"/>
+          <w:szCs w:val="25"/>
+          <w:highlight w:val="white"/>
+          <w:rtl w:val="0"/>
+        </w:rPr>
+        <w:t xml:space="preserve"> для 09-153(1)</w:t>
+      </w:r>
+      <w:r>
+        <w:rPr>
+          <w:rFonts w:ascii="Times New Roman" w:cs="Times New Roman" w:eastAsia="Times New Roman" w:hAnsi="Times New Roman"/>
+          <w:b w:val="1"/>
+          <w:sz w:val="25"/>
+          <w:szCs w:val="25"/>
+          <w:highlight w:val="yellow"/>
+          <w:rtl w:val="0"/>
+        </w:rPr>
+        <w:t xml:space="preserve"> </w:t>
+      </w:r>
+    </w:p>
+    <w:p>
+      <w:pPr>
+        <w:spacing w:before="240" w:lineRule="auto"/>
+        <w:rPr>
+          <w:rFonts w:ascii="Times New Roman" w:cs="Times New Roman" w:eastAsia="Times New Roman" w:hAnsi="Times New Roman"/>
+          <w:b w:val="1"/>
+          <w:sz w:val="25"/>
+          <w:szCs w:val="25"/>
+          <w:highlight w:val="yellow"/>
+        </w:rPr>
+      </w:pPr>
+      <w:r>
+        <w:rPr>
+          <w:rFonts w:ascii="Times New Roman" w:cs="Times New Roman" w:eastAsia="Times New Roman" w:hAnsi="Times New Roman"/>
+          <w:b w:val="1"/>
+          <w:sz w:val="25"/>
+          <w:szCs w:val="25"/>
+          <w:rtl w:val="0"/>
+        </w:rPr>
+        <w:t xml:space="preserve">Срок сдачи </w:t>
+      </w:r>
+      <w:r>
+        <w:rPr>
+          <w:rFonts w:ascii="Times New Roman" w:cs="Times New Roman" w:eastAsia="Times New Roman" w:hAnsi="Times New Roman"/>
+          <w:b w:val="1"/>
+          <w:sz w:val="25"/>
+          <w:szCs w:val="25"/>
+          <w:highlight w:val="yellow"/>
+          <w:rtl w:val="0"/>
+        </w:rPr>
+        <w:t xml:space="preserve">27.10</w:t>
+      </w:r>
+      <w:r>
+        <w:rPr>
+          <w:rFonts w:ascii="Times New Roman" w:cs="Times New Roman" w:eastAsia="Times New Roman" w:hAnsi="Times New Roman"/>
+          <w:b w:val="1"/>
+          <w:sz w:val="25"/>
+          <w:szCs w:val="25"/>
+          <w:highlight w:val="white"/>
+          <w:rtl w:val="0"/>
+        </w:rPr>
+        <w:t xml:space="preserve"> для 09-153(2)</w:t>
+      </w:r>
+      <w:r>
+        <w:rPr>
+          <w:rtl w:val="0"/>
+        </w:rPr>
+      </w:r>
+    </w:p>
+    <w:p>
+      <w:pPr>
+        <w:spacing w:before="240" w:lineRule="auto"/>
+        <w:rPr>
+          <w:rFonts w:ascii="Times New Roman" w:cs="Times New Roman" w:eastAsia="Times New Roman" w:hAnsi="Times New Roman"/>
+          <w:i w:val="1"/>
+          <w:color w:val="c00000"/>
+          <w:sz w:val="21"/>
+          <w:szCs w:val="21"/>
+        </w:rPr>
+      </w:pPr>
+      <w:r>
+        <w:rPr>
+          <w:rFonts w:ascii="Times New Roman" w:cs="Times New Roman" w:eastAsia="Times New Roman" w:hAnsi="Times New Roman"/>
+          <w:i w:val="1"/>
+          <w:color w:val="c00000"/>
+          <w:sz w:val="21"/>
+          <w:szCs w:val="21"/>
+          <w:rtl w:val="0"/>
+        </w:rPr>
+        <w:t xml:space="preserve">Внимание!!! При сдаче не в срок, за ту же работу, Вы получите меньше баллов.</w:t>
+      </w:r>
+    </w:p>
+    <w:p>
+      <w:pPr>
+        <w:spacing w:before="240" w:lineRule="auto"/>
+        <w:rPr>
+          <w:rFonts w:ascii="Times New Roman" w:cs="Times New Roman" w:eastAsia="Times New Roman" w:hAnsi="Times New Roman"/>
+          <w:b w:val="1"/>
+          <w:sz w:val="21"/>
+          <w:szCs w:val="21"/>
+        </w:rPr>
+      </w:pPr>
+      <w:r>
+        <w:rPr>
+          <w:rFonts w:ascii="Times New Roman" w:cs="Times New Roman" w:eastAsia="Times New Roman" w:hAnsi="Times New Roman"/>
+          <w:b w:val="1"/>
+          <w:sz w:val="21"/>
+          <w:szCs w:val="21"/>
+          <w:rtl w:val="0"/>
+        </w:rPr>
+        <w:t xml:space="preserve">При сдаче позже срока на неделю -50% от стоимости задания, еще на неделю снова -50% и тд.</w:t>
+      </w:r>
+    </w:p>
+    <w:p>
+      <w:pPr>
+        <w:spacing w:before="240" w:lineRule="auto"/>
+        <w:rPr>
+          <w:rFonts w:ascii="Times New Roman" w:cs="Times New Roman" w:eastAsia="Times New Roman" w:hAnsi="Times New Roman"/>
+          <w:sz w:val="21"/>
+          <w:szCs w:val="21"/>
+        </w:rPr>
+      </w:pPr>
+      <w:r>
+        <w:rPr>
+          <w:rFonts w:ascii="Times New Roman" w:cs="Times New Roman" w:eastAsia="Times New Roman" w:hAnsi="Times New Roman"/>
+          <w:b w:val="1"/>
+          <w:sz w:val="21"/>
+          <w:szCs w:val="21"/>
+          <w:rtl w:val="0"/>
+        </w:rPr>
+        <w:t xml:space="preserve">Задание: </w:t>
+      </w:r>
+      <w:r>
+        <w:rPr>
+          <w:rFonts w:ascii="Times New Roman" w:cs="Times New Roman" w:eastAsia="Times New Roman" w:hAnsi="Times New Roman"/>
+          <w:sz w:val="21"/>
+          <w:szCs w:val="21"/>
+          <w:rtl w:val="0"/>
+        </w:rPr>
+        <w:t xml:space="preserve">запрограммировать 8 задач из задачника Юркина А.Г. по темам “Векторы и матрицы” и “Линейный поиск”.</w:t>
+      </w:r>
+    </w:p>
+    <w:p>
+      <w:pPr>
+        <w:spacing w:before="240" w:lineRule="auto"/>
+        <w:rPr>
+          <w:rFonts w:ascii="Times New Roman" w:cs="Times New Roman" w:eastAsia="Times New Roman" w:hAnsi="Times New Roman"/>
+          <w:sz w:val="21"/>
+          <w:szCs w:val="21"/>
+        </w:rPr>
+      </w:pPr>
+      <w:r>
+        <w:rPr>
+          <w:rFonts w:ascii="Times New Roman" w:cs="Times New Roman" w:eastAsia="Times New Roman" w:hAnsi="Times New Roman"/>
+          <w:sz w:val="21"/>
+          <w:szCs w:val="21"/>
+          <w:rtl w:val="0"/>
+        </w:rPr>
+        <w:t xml:space="preserve">В число работ должна входить обязательно по одной задаче из следующих номеров:</w:t>
+      </w:r>
+    </w:p>
+    <w:p>
+      <w:pPr>
+        <w:spacing w:before="240" w:lineRule="auto"/>
+        <w:rPr>
+          <w:rFonts w:ascii="Times New Roman" w:cs="Times New Roman" w:eastAsia="Times New Roman" w:hAnsi="Times New Roman"/>
+          <w:sz w:val="21"/>
+          <w:szCs w:val="21"/>
+        </w:rPr>
+      </w:pPr>
+      <w:r>
+        <w:rPr>
+          <w:rFonts w:ascii="Times New Roman" w:cs="Times New Roman" w:eastAsia="Times New Roman" w:hAnsi="Times New Roman"/>
+          <w:sz w:val="21"/>
+          <w:szCs w:val="21"/>
+          <w:rtl w:val="0"/>
+        </w:rPr>
+        <w:t xml:space="preserve">5.1-5.10 (хотя бы 1 задача), кроме 5.6</w:t>
+      </w:r>
+    </w:p>
+    <w:p>
+      <w:pPr>
+        <w:spacing w:before="240" w:lineRule="auto"/>
+        <w:rPr>
+          <w:rFonts w:ascii="Times New Roman" w:cs="Times New Roman" w:eastAsia="Times New Roman" w:hAnsi="Times New Roman"/>
+          <w:sz w:val="21"/>
+          <w:szCs w:val="21"/>
+        </w:rPr>
+      </w:pPr>
+      <w:r>
+        <w:rPr>
+          <w:rFonts w:ascii="Times New Roman" w:cs="Times New Roman" w:eastAsia="Times New Roman" w:hAnsi="Times New Roman"/>
+          <w:sz w:val="21"/>
+          <w:szCs w:val="21"/>
+          <w:rtl w:val="0"/>
+        </w:rPr>
+        <w:t xml:space="preserve">5.11-5.20 (хотя бы 1 задача)</w:t>
+      </w:r>
+    </w:p>
+    <w:p>
+      <w:pPr>
+        <w:spacing w:before="240" w:lineRule="auto"/>
+        <w:rPr>
+          <w:rFonts w:ascii="Times New Roman" w:cs="Times New Roman" w:eastAsia="Times New Roman" w:hAnsi="Times New Roman"/>
+          <w:sz w:val="21"/>
+          <w:szCs w:val="21"/>
+        </w:rPr>
+      </w:pPr>
+      <w:r>
+        <w:rPr>
+          <w:rFonts w:ascii="Times New Roman" w:cs="Times New Roman" w:eastAsia="Times New Roman" w:hAnsi="Times New Roman"/>
+          <w:sz w:val="21"/>
+          <w:szCs w:val="21"/>
+          <w:rtl w:val="0"/>
+        </w:rPr>
+        <w:t xml:space="preserve">5.21-5.30 (хотя бы 1 задача)</w:t>
+      </w:r>
+    </w:p>
+    <w:p>
+      <w:pPr>
+        <w:spacing w:before="240" w:lineRule="auto"/>
+        <w:rPr>
+          <w:rFonts w:ascii="Times New Roman" w:cs="Times New Roman" w:eastAsia="Times New Roman" w:hAnsi="Times New Roman"/>
+          <w:sz w:val="21"/>
+          <w:szCs w:val="21"/>
+        </w:rPr>
+      </w:pPr>
+      <w:r>
+        <w:rPr>
+          <w:rFonts w:ascii="Times New Roman" w:cs="Times New Roman" w:eastAsia="Times New Roman" w:hAnsi="Times New Roman"/>
+          <w:sz w:val="21"/>
+          <w:szCs w:val="21"/>
+          <w:rtl w:val="0"/>
+        </w:rPr>
+        <w:t xml:space="preserve">5.31-5.36 (хотя бы 1 задача)</w:t>
+      </w:r>
+    </w:p>
+    <w:p>
+      <w:pPr>
+        <w:spacing w:before="240" w:lineRule="auto"/>
+        <w:rPr>
+          <w:rFonts w:ascii="Times New Roman" w:cs="Times New Roman" w:eastAsia="Times New Roman" w:hAnsi="Times New Roman"/>
+          <w:sz w:val="21"/>
+          <w:szCs w:val="21"/>
+        </w:rPr>
+      </w:pPr>
+      <w:r>
+        <w:rPr>
+          <w:rFonts w:ascii="Times New Roman" w:cs="Times New Roman" w:eastAsia="Times New Roman" w:hAnsi="Times New Roman"/>
+          <w:sz w:val="21"/>
+          <w:szCs w:val="21"/>
+          <w:rtl w:val="0"/>
+        </w:rPr>
+        <w:t xml:space="preserve">6.1-6.10 (хотя бы 1 задача)</w:t>
+      </w:r>
+    </w:p>
+    <w:p>
+      <w:pPr>
+        <w:spacing w:before="240" w:lineRule="auto"/>
+        <w:rPr>
+          <w:rFonts w:ascii="Times New Roman" w:cs="Times New Roman" w:eastAsia="Times New Roman" w:hAnsi="Times New Roman"/>
+          <w:sz w:val="21"/>
+          <w:szCs w:val="21"/>
+        </w:rPr>
+      </w:pPr>
+      <w:r>
+        <w:rPr>
+          <w:rFonts w:ascii="Times New Roman" w:cs="Times New Roman" w:eastAsia="Times New Roman" w:hAnsi="Times New Roman"/>
+          <w:sz w:val="21"/>
+          <w:szCs w:val="21"/>
+          <w:rtl w:val="0"/>
+        </w:rPr>
+        <w:t xml:space="preserve">6.11-6.20 (хотя бы 1 задача)</w:t>
+      </w:r>
+    </w:p>
+    <w:p>
+      <w:pPr>
+        <w:spacing w:before="240" w:lineRule="auto"/>
+        <w:rPr>
+          <w:rFonts w:ascii="Times New Roman" w:cs="Times New Roman" w:eastAsia="Times New Roman" w:hAnsi="Times New Roman"/>
+          <w:sz w:val="21"/>
+          <w:szCs w:val="21"/>
+        </w:rPr>
+      </w:pPr>
+      <w:r>
+        <w:rPr>
+          <w:rFonts w:ascii="Times New Roman" w:cs="Times New Roman" w:eastAsia="Times New Roman" w:hAnsi="Times New Roman"/>
+          <w:sz w:val="21"/>
+          <w:szCs w:val="21"/>
+          <w:rtl w:val="0"/>
+        </w:rPr>
+        <w:t xml:space="preserve">6.21-6.30 (хотя бы 1 задача)</w:t>
+      </w:r>
+    </w:p>
+    <w:p>
+      <w:pPr>
+        <w:spacing w:before="240" w:lineRule="auto"/>
+        <w:rPr>
+          <w:rFonts w:ascii="Times New Roman" w:cs="Times New Roman" w:eastAsia="Times New Roman" w:hAnsi="Times New Roman"/>
+          <w:sz w:val="21"/>
+          <w:szCs w:val="21"/>
+        </w:rPr>
+      </w:pPr>
+      <w:r>
+        <w:rPr>
+          <w:rFonts w:ascii="Times New Roman" w:cs="Times New Roman" w:eastAsia="Times New Roman" w:hAnsi="Times New Roman"/>
+          <w:sz w:val="21"/>
+          <w:szCs w:val="21"/>
+          <w:rtl w:val="0"/>
+        </w:rPr>
+        <w:t xml:space="preserve">6.31-6.36 (хотя бы 1 задача)</w:t>
+      </w:r>
+    </w:p>
+    <w:p>
+      <w:pPr>
+        <w:spacing w:before="240" w:lineRule="auto"/>
+        <w:rPr>
+          <w:rFonts w:ascii="Times New Roman" w:cs="Times New Roman" w:eastAsia="Times New Roman" w:hAnsi="Times New Roman"/>
+          <w:sz w:val="21"/>
+          <w:szCs w:val="21"/>
+        </w:rPr>
+      </w:pPr>
+      <w:r>
+        <w:rPr>
+          <w:rFonts w:ascii="Times New Roman" w:cs="Times New Roman" w:eastAsia="Times New Roman" w:hAnsi="Times New Roman"/>
+          <w:b w:val="1"/>
+          <w:sz w:val="21"/>
+          <w:szCs w:val="21"/>
+          <w:rtl w:val="0"/>
+        </w:rPr>
+        <w:t xml:space="preserve">Оформление.</w:t>
+      </w:r>
+      <w:r>
+        <w:rPr>
+          <w:rFonts w:ascii="Times New Roman" w:cs="Times New Roman" w:eastAsia="Times New Roman" w:hAnsi="Times New Roman"/>
+          <w:sz w:val="21"/>
+          <w:szCs w:val="21"/>
+          <w:rtl w:val="0"/>
+        </w:rPr>
+        <w:t xml:space="preserve"> Программа должна обладать интуитивно понятным для пользователя "интерфейсом". Чтоб при запуске было понятно, что вводить, а при получении ответа, было написано, что получено.</w:t>
+      </w:r>
+    </w:p>
+    <w:p>
+      <w:pPr>
+        <w:spacing w:before="240" w:lineRule="auto"/>
+        <w:rPr>
+          <w:rFonts w:ascii="Times New Roman" w:cs="Times New Roman" w:eastAsia="Times New Roman" w:hAnsi="Times New Roman"/>
+          <w:sz w:val="21"/>
+          <w:szCs w:val="21"/>
+        </w:rPr>
+      </w:pPr>
       <w:r>
         <w:rPr>
           <w:rtl w:val="0"/>

</xml_diff>